<commit_message>
afegim nova modalitat de Grau Discapacitat
</commit_message>
<xml_diff>
--- a/Documents/Administració de la Generalitat de Catalunya/D-Institut Català d'Assistència i Serveis Socials (ICASS)/Document homologació Discapacitats_v1.0.docx
+++ b/Documents/Administració de la Generalitat de Catalunya/D-Institut Català d'Assistència i Serveis Socials (ICASS)/Document homologació Discapacitats_v1.0.docx
@@ -1,6 +1,6 @@
 
 <file path=word/document.xml><?xml version="1.0" encoding="utf-8"?>
-<w:document xmlns:wpc="http://schemas.microsoft.com/office/word/2010/wordprocessingCanvas" xmlns:cx="http://schemas.microsoft.com/office/drawing/2014/chartex" xmlns:cx1="http://schemas.microsoft.com/office/drawing/2015/9/8/chartex" xmlns:cx2="http://schemas.microsoft.com/office/drawing/2015/10/21/chartex" xmlns:cx3="http://schemas.microsoft.com/office/drawing/2016/5/9/chartex" xmlns:cx4="http://schemas.microsoft.com/office/drawing/2016/5/10/chartex" xmlns:cx5="http://schemas.microsoft.com/office/drawing/2016/5/11/chartex" xmlns:cx6="http://schemas.microsoft.com/office/drawing/2016/5/12/chartex" xmlns:cx7="http://schemas.microsoft.com/office/drawing/2016/5/13/chartex" xmlns:cx8="http://schemas.microsoft.com/office/drawing/2016/5/14/chartex" xmlns:mc="http://schemas.openxmlformats.org/markup-compatibility/2006" xmlns:aink="http://schemas.microsoft.com/office/drawing/2016/ink" xmlns:am3d="http://schemas.microsoft.com/office/drawing/2017/model3d" xmlns:o="urn:schemas-microsoft-com:office:office" xmlns:oel="http://schemas.microsoft.com/office/2019/extlst" xmlns:r="http://schemas.openxmlformats.org/officeDocument/2006/relationships" xmlns:m="http://schemas.openxmlformats.org/officeDocument/2006/math" xmlns:v="urn:schemas-microsoft-com:vml" xmlns:wp14="http://schemas.microsoft.com/office/word/2010/wordprocessingDrawing" xmlns:wp="http://schemas.openxmlformats.org/drawingml/2006/wordprocessingDrawing" xmlns:w10="urn:schemas-microsoft-com:office:word" xmlns:w="http://schemas.openxmlformats.org/wordprocessingml/2006/main" xmlns:w14="http://schemas.microsoft.com/office/word/2010/wordml" xmlns:w15="http://schemas.microsoft.com/office/word/2012/wordml" xmlns:w16cex="http://schemas.microsoft.com/office/word/2018/wordml/cex" xmlns:w16cid="http://schemas.microsoft.com/office/word/2016/wordml/cid" xmlns:w16="http://schemas.microsoft.com/office/word/2018/wordml" xmlns:w16sdtdh="http://schemas.microsoft.com/office/word/2020/wordml/sdtdatahash" xmlns:w16se="http://schemas.microsoft.com/office/word/2015/wordml/symex" xmlns:wpg="http://schemas.microsoft.com/office/word/2010/wordprocessingGroup" xmlns:wpi="http://schemas.microsoft.com/office/word/2010/wordprocessingInk" xmlns:wne="http://schemas.microsoft.com/office/word/2006/wordml" xmlns:wps="http://schemas.microsoft.com/office/word/2010/wordprocessingShape" mc:Ignorable="w14 w15 w16se w16cid w16 w16cex w16sdtdh wp14">
+<w:document xmlns:wpc="http://schemas.microsoft.com/office/word/2010/wordprocessingCanvas" xmlns:cx="http://schemas.microsoft.com/office/drawing/2014/chartex" xmlns:cx1="http://schemas.microsoft.com/office/drawing/2015/9/8/chartex" xmlns:cx2="http://schemas.microsoft.com/office/drawing/2015/10/21/chartex" xmlns:cx3="http://schemas.microsoft.com/office/drawing/2016/5/9/chartex" xmlns:cx4="http://schemas.microsoft.com/office/drawing/2016/5/10/chartex" xmlns:cx5="http://schemas.microsoft.com/office/drawing/2016/5/11/chartex" xmlns:cx6="http://schemas.microsoft.com/office/drawing/2016/5/12/chartex" xmlns:cx7="http://schemas.microsoft.com/office/drawing/2016/5/13/chartex" xmlns:cx8="http://schemas.microsoft.com/office/drawing/2016/5/14/chartex" xmlns:mc="http://schemas.openxmlformats.org/markup-compatibility/2006" xmlns:aink="http://schemas.microsoft.com/office/drawing/2016/ink" xmlns:am3d="http://schemas.microsoft.com/office/drawing/2017/model3d" xmlns:o="urn:schemas-microsoft-com:office:office" xmlns:oel="http://schemas.microsoft.com/office/2019/extlst" xmlns:r="http://schemas.openxmlformats.org/officeDocument/2006/relationships" xmlns:m="http://schemas.openxmlformats.org/officeDocument/2006/math" xmlns:v="urn:schemas-microsoft-com:vml" xmlns:wp14="http://schemas.microsoft.com/office/word/2010/wordprocessingDrawing" xmlns:wp="http://schemas.openxmlformats.org/drawingml/2006/wordprocessingDrawing" xmlns:w10="urn:schemas-microsoft-com:office:word" xmlns:w="http://schemas.openxmlformats.org/wordprocessingml/2006/main" xmlns:w14="http://schemas.microsoft.com/office/word/2010/wordml" xmlns:w15="http://schemas.microsoft.com/office/word/2012/wordml" xmlns:w16cex="http://schemas.microsoft.com/office/word/2018/wordml/cex" xmlns:w16cid="http://schemas.microsoft.com/office/word/2016/wordml/cid" xmlns:w16="http://schemas.microsoft.com/office/word/2018/wordml" xmlns:w16du="http://schemas.microsoft.com/office/word/2023/wordml/word16du" xmlns:w16sdtdh="http://schemas.microsoft.com/office/word/2020/wordml/sdtdatahash" xmlns:w16se="http://schemas.microsoft.com/office/word/2015/wordml/symex" xmlns:wpg="http://schemas.microsoft.com/office/word/2010/wordprocessingGroup" xmlns:wpi="http://schemas.microsoft.com/office/word/2010/wordprocessingInk" xmlns:wne="http://schemas.microsoft.com/office/word/2006/wordml" xmlns:wps="http://schemas.microsoft.com/office/word/2010/wordprocessingShape" mc:Ignorable="w14 w15 w16se w16cid w16 w16cex w16sdtdh w16du wp14">
   <w:body>
     <w:p>
       <w:pPr>
@@ -38,7 +38,15 @@
         <w:t>les següents proves amb l’objectiu de validar el correcte funcionament de la seva aplicació</w:t>
       </w:r>
       <w:r>
-        <w:t>. Es necessari realitzar aquestes proves a l’entorn de pre-producció abans de fer el salt a producció.</w:t>
+        <w:t xml:space="preserve">. Es necessari realitzar aquestes proves a l’entorn de </w:t>
+      </w:r>
+      <w:proofErr w:type="spellStart"/>
+      <w:r>
+        <w:t>pre</w:t>
+      </w:r>
+      <w:proofErr w:type="spellEnd"/>
+      <w:r>
+        <w:t>-producció abans de fer el salt a producció.</w:t>
       </w:r>
     </w:p>
     <w:p>
@@ -63,11 +71,11 @@
         <w:tblLook w:val="04A0" w:firstRow="1" w:lastRow="0" w:firstColumn="1" w:lastColumn="0" w:noHBand="0" w:noVBand="1"/>
       </w:tblPr>
       <w:tblGrid>
-        <w:gridCol w:w="2977"/>
-        <w:gridCol w:w="2624"/>
-        <w:gridCol w:w="2365"/>
-        <w:gridCol w:w="4258"/>
-        <w:gridCol w:w="1805"/>
+        <w:gridCol w:w="3305"/>
+        <w:gridCol w:w="2545"/>
+        <w:gridCol w:w="2314"/>
+        <w:gridCol w:w="4103"/>
+        <w:gridCol w:w="1762"/>
       </w:tblGrid>
       <w:tr>
         <w:trPr>
@@ -76,7 +84,7 @@
         <w:tc>
           <w:tcPr>
             <w:cnfStyle w:val="001000000000" w:firstRow="0" w:lastRow="0" w:firstColumn="1" w:lastColumn="0" w:oddVBand="0" w:evenVBand="0" w:oddHBand="0" w:evenHBand="0" w:firstRowFirstColumn="0" w:firstRowLastColumn="0" w:lastRowFirstColumn="0" w:lastRowLastColumn="0"/>
-            <w:tcW w:w="2779" w:type="dxa"/>
+            <w:tcW w:w="3305" w:type="dxa"/>
             <w:vAlign w:val="center"/>
           </w:tcPr>
           <w:p>
@@ -90,7 +98,7 @@
         </w:tc>
         <w:tc>
           <w:tcPr>
-            <w:tcW w:w="2671" w:type="dxa"/>
+            <w:tcW w:w="2545" w:type="dxa"/>
           </w:tcPr>
           <w:p>
             <w:pPr>
@@ -104,7 +112,7 @@
         </w:tc>
         <w:tc>
           <w:tcPr>
-            <w:tcW w:w="2396" w:type="dxa"/>
+            <w:tcW w:w="2314" w:type="dxa"/>
           </w:tcPr>
           <w:p>
             <w:pPr>
@@ -118,7 +126,7 @@
         </w:tc>
         <w:tc>
           <w:tcPr>
-            <w:tcW w:w="4352" w:type="dxa"/>
+            <w:tcW w:w="4103" w:type="dxa"/>
           </w:tcPr>
           <w:p>
             <w:pPr>
@@ -132,7 +140,7 @@
         </w:tc>
         <w:tc>
           <w:tcPr>
-            <w:tcW w:w="1831" w:type="dxa"/>
+            <w:tcW w:w="1762" w:type="dxa"/>
           </w:tcPr>
           <w:p>
             <w:pPr>
@@ -170,7 +178,7 @@
         <w:tc>
           <w:tcPr>
             <w:cnfStyle w:val="001000000000" w:firstRow="0" w:lastRow="0" w:firstColumn="1" w:lastColumn="0" w:oddVBand="0" w:evenVBand="0" w:oddHBand="0" w:evenHBand="0" w:firstRowFirstColumn="0" w:firstRowLastColumn="0" w:lastRowFirstColumn="0" w:lastRowLastColumn="0"/>
-            <w:tcW w:w="2779" w:type="dxa"/>
+            <w:tcW w:w="3305" w:type="dxa"/>
             <w:vAlign w:val="center"/>
           </w:tcPr>
           <w:p>
@@ -187,7 +195,7 @@
         </w:tc>
         <w:tc>
           <w:tcPr>
-            <w:tcW w:w="2671" w:type="dxa"/>
+            <w:tcW w:w="2545" w:type="dxa"/>
           </w:tcPr>
           <w:p>
             <w:pPr>
@@ -202,7 +210,7 @@
         </w:tc>
         <w:tc>
           <w:tcPr>
-            <w:tcW w:w="2396" w:type="dxa"/>
+            <w:tcW w:w="2314" w:type="dxa"/>
           </w:tcPr>
           <w:p>
             <w:pPr>
@@ -217,7 +225,7 @@
         </w:tc>
         <w:tc>
           <w:tcPr>
-            <w:tcW w:w="4352" w:type="dxa"/>
+            <w:tcW w:w="4103" w:type="dxa"/>
             <w:vAlign w:val="center"/>
           </w:tcPr>
           <w:p>
@@ -235,7 +243,7 @@
         </w:tc>
         <w:tc>
           <w:tcPr>
-            <w:tcW w:w="1831" w:type="dxa"/>
+            <w:tcW w:w="1762" w:type="dxa"/>
           </w:tcPr>
           <w:p>
             <w:pPr>
@@ -253,7 +261,7 @@
         <w:tc>
           <w:tcPr>
             <w:cnfStyle w:val="001000000000" w:firstRow="0" w:lastRow="0" w:firstColumn="1" w:lastColumn="0" w:oddVBand="0" w:evenVBand="0" w:oddHBand="0" w:evenHBand="0" w:firstRowFirstColumn="0" w:firstRowLastColumn="0" w:lastRowFirstColumn="0" w:lastRowLastColumn="0"/>
-            <w:tcW w:w="2779" w:type="dxa"/>
+            <w:tcW w:w="3305" w:type="dxa"/>
             <w:vAlign w:val="center"/>
           </w:tcPr>
           <w:p>
@@ -270,7 +278,7 @@
         </w:tc>
         <w:tc>
           <w:tcPr>
-            <w:tcW w:w="2671" w:type="dxa"/>
+            <w:tcW w:w="2545" w:type="dxa"/>
           </w:tcPr>
           <w:p>
             <w:pPr>
@@ -285,7 +293,7 @@
         </w:tc>
         <w:tc>
           <w:tcPr>
-            <w:tcW w:w="2396" w:type="dxa"/>
+            <w:tcW w:w="2314" w:type="dxa"/>
           </w:tcPr>
           <w:p>
             <w:pPr>
@@ -300,7 +308,7 @@
         </w:tc>
         <w:tc>
           <w:tcPr>
-            <w:tcW w:w="4352" w:type="dxa"/>
+            <w:tcW w:w="4103" w:type="dxa"/>
             <w:vAlign w:val="center"/>
           </w:tcPr>
           <w:p>
@@ -318,7 +326,7 @@
         </w:tc>
         <w:tc>
           <w:tcPr>
-            <w:tcW w:w="1831" w:type="dxa"/>
+            <w:tcW w:w="1762" w:type="dxa"/>
           </w:tcPr>
           <w:p>
             <w:pPr>
@@ -332,6 +340,88 @@
           </w:p>
         </w:tc>
       </w:tr>
+      <w:tr>
+        <w:trPr>
+          <w:cnfStyle w:val="000000100000" w:firstRow="0" w:lastRow="0" w:firstColumn="0" w:lastColumn="0" w:oddVBand="0" w:evenVBand="0" w:oddHBand="1" w:evenHBand="0" w:firstRowFirstColumn="0" w:firstRowLastColumn="0" w:lastRowFirstColumn="0" w:lastRowLastColumn="0"/>
+        </w:trPr>
+        <w:tc>
+          <w:tcPr>
+            <w:cnfStyle w:val="001000000000" w:firstRow="0" w:lastRow="0" w:firstColumn="1" w:lastColumn="0" w:oddVBand="0" w:evenVBand="0" w:oddHBand="0" w:evenHBand="0" w:firstRowFirstColumn="0" w:firstRowLastColumn="0" w:lastRowFirstColumn="0" w:lastRowLastColumn="0"/>
+            <w:tcW w:w="3305" w:type="dxa"/>
+            <w:vAlign w:val="center"/>
+          </w:tcPr>
+          <w:p>
+            <w:pPr>
+              <w:jc w:val="center"/>
+            </w:pPr>
+            <w:r>
+              <w:rPr>
+                <w:lang w:val="es-ES"/>
+              </w:rPr>
+              <w:t>GRAU_DISCAPACITAT_AMPLIADA</w:t>
+            </w:r>
+          </w:p>
+        </w:tc>
+        <w:tc>
+          <w:tcPr>
+            <w:tcW w:w="2545" w:type="dxa"/>
+          </w:tcPr>
+          <w:p>
+            <w:pPr>
+              <w:jc w:val="both"/>
+              <w:cnfStyle w:val="000000100000" w:firstRow="0" w:lastRow="0" w:firstColumn="0" w:lastColumn="0" w:oddVBand="0" w:evenVBand="0" w:oddHBand="1" w:evenHBand="0" w:firstRowFirstColumn="0" w:firstRowLastColumn="0" w:lastRowFirstColumn="0" w:lastRowLastColumn="0"/>
+              <w:rPr>
+                <w:sz w:val="20"/>
+                <w:szCs w:val="20"/>
+              </w:rPr>
+            </w:pPr>
+          </w:p>
+        </w:tc>
+        <w:tc>
+          <w:tcPr>
+            <w:tcW w:w="2314" w:type="dxa"/>
+          </w:tcPr>
+          <w:p>
+            <w:pPr>
+              <w:jc w:val="both"/>
+              <w:cnfStyle w:val="000000100000" w:firstRow="0" w:lastRow="0" w:firstColumn="0" w:lastColumn="0" w:oddVBand="0" w:evenVBand="0" w:oddHBand="1" w:evenHBand="0" w:firstRowFirstColumn="0" w:firstRowLastColumn="0" w:lastRowFirstColumn="0" w:lastRowLastColumn="0"/>
+              <w:rPr>
+                <w:sz w:val="20"/>
+                <w:szCs w:val="20"/>
+              </w:rPr>
+            </w:pPr>
+          </w:p>
+        </w:tc>
+        <w:tc>
+          <w:tcPr>
+            <w:tcW w:w="4103" w:type="dxa"/>
+            <w:vAlign w:val="center"/>
+          </w:tcPr>
+          <w:p>
+            <w:pPr>
+              <w:cnfStyle w:val="000000100000" w:firstRow="0" w:lastRow="0" w:firstColumn="0" w:lastColumn="0" w:oddVBand="0" w:evenVBand="0" w:oddHBand="1" w:evenHBand="0" w:firstRowFirstColumn="0" w:firstRowLastColumn="0" w:lastRowFirstColumn="0" w:lastRowLastColumn="0"/>
+            </w:pPr>
+            <w:r>
+              <w:t>Grau de discapacitat d’un ciutadà (dades avançades).</w:t>
+            </w:r>
+          </w:p>
+        </w:tc>
+        <w:tc>
+          <w:tcPr>
+            <w:tcW w:w="1762" w:type="dxa"/>
+          </w:tcPr>
+          <w:p>
+            <w:pPr>
+              <w:cnfStyle w:val="000000100000" w:firstRow="0" w:lastRow="0" w:firstColumn="0" w:lastColumn="0" w:oddVBand="0" w:evenVBand="0" w:oddHBand="1" w:evenHBand="0" w:firstRowFirstColumn="0" w:firstRowLastColumn="0" w:lastRowFirstColumn="0" w:lastRowLastColumn="0"/>
+              <w:rPr>
+                <w:i/>
+                <w:sz w:val="20"/>
+                <w:szCs w:val="20"/>
+              </w:rPr>
+            </w:pPr>
+          </w:p>
+        </w:tc>
+      </w:tr>
     </w:tbl>
     <w:p/>
     <w:p>
@@ -430,7 +520,21 @@
         <w:rPr>
           <w:i/>
         </w:rPr>
-        <w:t>&lt;DatosAutorizacion&gt;</w:t>
+        <w:t>&lt;</w:t>
+      </w:r>
+      <w:proofErr w:type="spellStart"/>
+      <w:r>
+        <w:rPr>
+          <w:i/>
+        </w:rPr>
+        <w:t>DatosAutorizacion</w:t>
+      </w:r>
+      <w:proofErr w:type="spellEnd"/>
+      <w:r>
+        <w:rPr>
+          <w:i/>
+        </w:rPr>
+        <w:t>&gt;</w:t>
       </w:r>
       <w:r>
         <w:t xml:space="preserve"> han de correspondre a l’ens que ha demanat la integració amb el servei. Es pot obtenir l’INE10 de la </w:t>
@@ -440,8 +544,16 @@
           <w:rPr>
             <w:rStyle w:val="Hipervnculo"/>
           </w:rPr>
-          <w:t>pàgina web del Municat</w:t>
+          <w:t xml:space="preserve">pàgina web del </w:t>
         </w:r>
+        <w:proofErr w:type="spellStart"/>
+        <w:r>
+          <w:rPr>
+            <w:rStyle w:val="Hipervnculo"/>
+          </w:rPr>
+          <w:t>Municat</w:t>
+        </w:r>
+        <w:proofErr w:type="spellEnd"/>
       </w:hyperlink>
       <w:r>
         <w:t>.</w:t>
@@ -500,7 +612,7 @@
 </file>
 
 <file path=word/endnotes.xml><?xml version="1.0" encoding="utf-8"?>
-<w:endnotes xmlns:wpc="http://schemas.microsoft.com/office/word/2010/wordprocessingCanvas" xmlns:cx="http://schemas.microsoft.com/office/drawing/2014/chartex" xmlns:cx1="http://schemas.microsoft.com/office/drawing/2015/9/8/chartex" xmlns:cx2="http://schemas.microsoft.com/office/drawing/2015/10/21/chartex" xmlns:cx3="http://schemas.microsoft.com/office/drawing/2016/5/9/chartex" xmlns:cx4="http://schemas.microsoft.com/office/drawing/2016/5/10/chartex" xmlns:cx5="http://schemas.microsoft.com/office/drawing/2016/5/11/chartex" xmlns:cx6="http://schemas.microsoft.com/office/drawing/2016/5/12/chartex" xmlns:cx7="http://schemas.microsoft.com/office/drawing/2016/5/13/chartex" xmlns:cx8="http://schemas.microsoft.com/office/drawing/2016/5/14/chartex" xmlns:mc="http://schemas.openxmlformats.org/markup-compatibility/2006" xmlns:aink="http://schemas.microsoft.com/office/drawing/2016/ink" xmlns:am3d="http://schemas.microsoft.com/office/drawing/2017/model3d" xmlns:o="urn:schemas-microsoft-com:office:office" xmlns:oel="http://schemas.microsoft.com/office/2019/extlst" xmlns:r="http://schemas.openxmlformats.org/officeDocument/2006/relationships" xmlns:m="http://schemas.openxmlformats.org/officeDocument/2006/math" xmlns:v="urn:schemas-microsoft-com:vml" xmlns:wp14="http://schemas.microsoft.com/office/word/2010/wordprocessingDrawing" xmlns:wp="http://schemas.openxmlformats.org/drawingml/2006/wordprocessingDrawing" xmlns:w10="urn:schemas-microsoft-com:office:word" xmlns:w="http://schemas.openxmlformats.org/wordprocessingml/2006/main" xmlns:w14="http://schemas.microsoft.com/office/word/2010/wordml" xmlns:w15="http://schemas.microsoft.com/office/word/2012/wordml" xmlns:w16cex="http://schemas.microsoft.com/office/word/2018/wordml/cex" xmlns:w16cid="http://schemas.microsoft.com/office/word/2016/wordml/cid" xmlns:w16="http://schemas.microsoft.com/office/word/2018/wordml" xmlns:w16sdtdh="http://schemas.microsoft.com/office/word/2020/wordml/sdtdatahash" xmlns:w16se="http://schemas.microsoft.com/office/word/2015/wordml/symex" xmlns:wpg="http://schemas.microsoft.com/office/word/2010/wordprocessingGroup" xmlns:wpi="http://schemas.microsoft.com/office/word/2010/wordprocessingInk" xmlns:wne="http://schemas.microsoft.com/office/word/2006/wordml" xmlns:wps="http://schemas.microsoft.com/office/word/2010/wordprocessingShape" mc:Ignorable="w14 w15 w16se w16cid w16 w16cex w16sdtdh wp14">
+<w:endnotes xmlns:wpc="http://schemas.microsoft.com/office/word/2010/wordprocessingCanvas" xmlns:cx="http://schemas.microsoft.com/office/drawing/2014/chartex" xmlns:cx1="http://schemas.microsoft.com/office/drawing/2015/9/8/chartex" xmlns:cx2="http://schemas.microsoft.com/office/drawing/2015/10/21/chartex" xmlns:cx3="http://schemas.microsoft.com/office/drawing/2016/5/9/chartex" xmlns:cx4="http://schemas.microsoft.com/office/drawing/2016/5/10/chartex" xmlns:cx5="http://schemas.microsoft.com/office/drawing/2016/5/11/chartex" xmlns:cx6="http://schemas.microsoft.com/office/drawing/2016/5/12/chartex" xmlns:cx7="http://schemas.microsoft.com/office/drawing/2016/5/13/chartex" xmlns:cx8="http://schemas.microsoft.com/office/drawing/2016/5/14/chartex" xmlns:mc="http://schemas.openxmlformats.org/markup-compatibility/2006" xmlns:aink="http://schemas.microsoft.com/office/drawing/2016/ink" xmlns:am3d="http://schemas.microsoft.com/office/drawing/2017/model3d" xmlns:o="urn:schemas-microsoft-com:office:office" xmlns:oel="http://schemas.microsoft.com/office/2019/extlst" xmlns:r="http://schemas.openxmlformats.org/officeDocument/2006/relationships" xmlns:m="http://schemas.openxmlformats.org/officeDocument/2006/math" xmlns:v="urn:schemas-microsoft-com:vml" xmlns:wp14="http://schemas.microsoft.com/office/word/2010/wordprocessingDrawing" xmlns:wp="http://schemas.openxmlformats.org/drawingml/2006/wordprocessingDrawing" xmlns:w10="urn:schemas-microsoft-com:office:word" xmlns:w="http://schemas.openxmlformats.org/wordprocessingml/2006/main" xmlns:w14="http://schemas.microsoft.com/office/word/2010/wordml" xmlns:w15="http://schemas.microsoft.com/office/word/2012/wordml" xmlns:w16cex="http://schemas.microsoft.com/office/word/2018/wordml/cex" xmlns:w16cid="http://schemas.microsoft.com/office/word/2016/wordml/cid" xmlns:w16="http://schemas.microsoft.com/office/word/2018/wordml" xmlns:w16du="http://schemas.microsoft.com/office/word/2023/wordml/word16du" xmlns:w16sdtdh="http://schemas.microsoft.com/office/word/2020/wordml/sdtdatahash" xmlns:w16se="http://schemas.microsoft.com/office/word/2015/wordml/symex" xmlns:wpg="http://schemas.microsoft.com/office/word/2010/wordprocessingGroup" xmlns:wpi="http://schemas.microsoft.com/office/word/2010/wordprocessingInk" xmlns:wne="http://schemas.microsoft.com/office/word/2006/wordml" xmlns:wps="http://schemas.microsoft.com/office/word/2010/wordprocessingShape" mc:Ignorable="w14 w15 w16se w16cid w16 w16cex w16sdtdh w16du wp14">
   <w:endnote w:type="separator" w:id="-1">
     <w:p>
       <w:pPr>
@@ -525,7 +637,7 @@
 </file>
 
 <file path=word/footer1.xml><?xml version="1.0" encoding="utf-8"?>
-<w:ftr xmlns:wpc="http://schemas.microsoft.com/office/word/2010/wordprocessingCanvas" xmlns:cx="http://schemas.microsoft.com/office/drawing/2014/chartex" xmlns:cx1="http://schemas.microsoft.com/office/drawing/2015/9/8/chartex" xmlns:cx2="http://schemas.microsoft.com/office/drawing/2015/10/21/chartex" xmlns:cx3="http://schemas.microsoft.com/office/drawing/2016/5/9/chartex" xmlns:cx4="http://schemas.microsoft.com/office/drawing/2016/5/10/chartex" xmlns:cx5="http://schemas.microsoft.com/office/drawing/2016/5/11/chartex" xmlns:cx6="http://schemas.microsoft.com/office/drawing/2016/5/12/chartex" xmlns:cx7="http://schemas.microsoft.com/office/drawing/2016/5/13/chartex" xmlns:cx8="http://schemas.microsoft.com/office/drawing/2016/5/14/chartex" xmlns:mc="http://schemas.openxmlformats.org/markup-compatibility/2006" xmlns:aink="http://schemas.microsoft.com/office/drawing/2016/ink" xmlns:am3d="http://schemas.microsoft.com/office/drawing/2017/model3d" xmlns:o="urn:schemas-microsoft-com:office:office" xmlns:oel="http://schemas.microsoft.com/office/2019/extlst" xmlns:r="http://schemas.openxmlformats.org/officeDocument/2006/relationships" xmlns:m="http://schemas.openxmlformats.org/officeDocument/2006/math" xmlns:v="urn:schemas-microsoft-com:vml" xmlns:wp14="http://schemas.microsoft.com/office/word/2010/wordprocessingDrawing" xmlns:wp="http://schemas.openxmlformats.org/drawingml/2006/wordprocessingDrawing" xmlns:w10="urn:schemas-microsoft-com:office:word" xmlns:w="http://schemas.openxmlformats.org/wordprocessingml/2006/main" xmlns:w14="http://schemas.microsoft.com/office/word/2010/wordml" xmlns:w15="http://schemas.microsoft.com/office/word/2012/wordml" xmlns:w16cex="http://schemas.microsoft.com/office/word/2018/wordml/cex" xmlns:w16cid="http://schemas.microsoft.com/office/word/2016/wordml/cid" xmlns:w16="http://schemas.microsoft.com/office/word/2018/wordml" xmlns:w16sdtdh="http://schemas.microsoft.com/office/word/2020/wordml/sdtdatahash" xmlns:w16se="http://schemas.microsoft.com/office/word/2015/wordml/symex" xmlns:wpg="http://schemas.microsoft.com/office/word/2010/wordprocessingGroup" xmlns:wpi="http://schemas.microsoft.com/office/word/2010/wordprocessingInk" xmlns:wne="http://schemas.microsoft.com/office/word/2006/wordml" xmlns:wps="http://schemas.microsoft.com/office/word/2010/wordprocessingShape" mc:Ignorable="w14 w15 w16se w16cid w16 w16cex w16sdtdh wp14">
+<w:ftr xmlns:wpc="http://schemas.microsoft.com/office/word/2010/wordprocessingCanvas" xmlns:cx="http://schemas.microsoft.com/office/drawing/2014/chartex" xmlns:cx1="http://schemas.microsoft.com/office/drawing/2015/9/8/chartex" xmlns:cx2="http://schemas.microsoft.com/office/drawing/2015/10/21/chartex" xmlns:cx3="http://schemas.microsoft.com/office/drawing/2016/5/9/chartex" xmlns:cx4="http://schemas.microsoft.com/office/drawing/2016/5/10/chartex" xmlns:cx5="http://schemas.microsoft.com/office/drawing/2016/5/11/chartex" xmlns:cx6="http://schemas.microsoft.com/office/drawing/2016/5/12/chartex" xmlns:cx7="http://schemas.microsoft.com/office/drawing/2016/5/13/chartex" xmlns:cx8="http://schemas.microsoft.com/office/drawing/2016/5/14/chartex" xmlns:mc="http://schemas.openxmlformats.org/markup-compatibility/2006" xmlns:aink="http://schemas.microsoft.com/office/drawing/2016/ink" xmlns:am3d="http://schemas.microsoft.com/office/drawing/2017/model3d" xmlns:o="urn:schemas-microsoft-com:office:office" xmlns:oel="http://schemas.microsoft.com/office/2019/extlst" xmlns:r="http://schemas.openxmlformats.org/officeDocument/2006/relationships" xmlns:m="http://schemas.openxmlformats.org/officeDocument/2006/math" xmlns:v="urn:schemas-microsoft-com:vml" xmlns:wp14="http://schemas.microsoft.com/office/word/2010/wordprocessingDrawing" xmlns:wp="http://schemas.openxmlformats.org/drawingml/2006/wordprocessingDrawing" xmlns:w10="urn:schemas-microsoft-com:office:word" xmlns:w="http://schemas.openxmlformats.org/wordprocessingml/2006/main" xmlns:w14="http://schemas.microsoft.com/office/word/2010/wordml" xmlns:w15="http://schemas.microsoft.com/office/word/2012/wordml" xmlns:w16cex="http://schemas.microsoft.com/office/word/2018/wordml/cex" xmlns:w16cid="http://schemas.microsoft.com/office/word/2016/wordml/cid" xmlns:w16="http://schemas.microsoft.com/office/word/2018/wordml" xmlns:w16du="http://schemas.microsoft.com/office/word/2023/wordml/word16du" xmlns:w16sdtdh="http://schemas.microsoft.com/office/word/2020/wordml/sdtdatahash" xmlns:w16se="http://schemas.microsoft.com/office/word/2015/wordml/symex" xmlns:wpg="http://schemas.microsoft.com/office/word/2010/wordprocessingGroup" xmlns:wpi="http://schemas.microsoft.com/office/word/2010/wordprocessingInk" xmlns:wne="http://schemas.microsoft.com/office/word/2006/wordml" xmlns:wps="http://schemas.microsoft.com/office/word/2010/wordprocessingShape" mc:Ignorable="w14 w15 w16se w16cid w16 w16cex w16sdtdh w16du wp14">
   <w:p>
     <w:pPr>
       <w:pStyle w:val="Piedepgina"/>
@@ -535,7 +647,7 @@
 </file>
 
 <file path=word/footer2.xml><?xml version="1.0" encoding="utf-8"?>
-<w:ftr xmlns:wpc="http://schemas.microsoft.com/office/word/2010/wordprocessingCanvas" xmlns:cx="http://schemas.microsoft.com/office/drawing/2014/chartex" xmlns:cx1="http://schemas.microsoft.com/office/drawing/2015/9/8/chartex" xmlns:cx2="http://schemas.microsoft.com/office/drawing/2015/10/21/chartex" xmlns:cx3="http://schemas.microsoft.com/office/drawing/2016/5/9/chartex" xmlns:cx4="http://schemas.microsoft.com/office/drawing/2016/5/10/chartex" xmlns:cx5="http://schemas.microsoft.com/office/drawing/2016/5/11/chartex" xmlns:cx6="http://schemas.microsoft.com/office/drawing/2016/5/12/chartex" xmlns:cx7="http://schemas.microsoft.com/office/drawing/2016/5/13/chartex" xmlns:cx8="http://schemas.microsoft.com/office/drawing/2016/5/14/chartex" xmlns:mc="http://schemas.openxmlformats.org/markup-compatibility/2006" xmlns:aink="http://schemas.microsoft.com/office/drawing/2016/ink" xmlns:am3d="http://schemas.microsoft.com/office/drawing/2017/model3d" xmlns:o="urn:schemas-microsoft-com:office:office" xmlns:oel="http://schemas.microsoft.com/office/2019/extlst" xmlns:r="http://schemas.openxmlformats.org/officeDocument/2006/relationships" xmlns:m="http://schemas.openxmlformats.org/officeDocument/2006/math" xmlns:v="urn:schemas-microsoft-com:vml" xmlns:wp14="http://schemas.microsoft.com/office/word/2010/wordprocessingDrawing" xmlns:wp="http://schemas.openxmlformats.org/drawingml/2006/wordprocessingDrawing" xmlns:w10="urn:schemas-microsoft-com:office:word" xmlns:w="http://schemas.openxmlformats.org/wordprocessingml/2006/main" xmlns:w14="http://schemas.microsoft.com/office/word/2010/wordml" xmlns:w15="http://schemas.microsoft.com/office/word/2012/wordml" xmlns:w16cex="http://schemas.microsoft.com/office/word/2018/wordml/cex" xmlns:w16cid="http://schemas.microsoft.com/office/word/2016/wordml/cid" xmlns:w16="http://schemas.microsoft.com/office/word/2018/wordml" xmlns:w16sdtdh="http://schemas.microsoft.com/office/word/2020/wordml/sdtdatahash" xmlns:w16se="http://schemas.microsoft.com/office/word/2015/wordml/symex" xmlns:wpg="http://schemas.microsoft.com/office/word/2010/wordprocessingGroup" xmlns:wpi="http://schemas.microsoft.com/office/word/2010/wordprocessingInk" xmlns:wne="http://schemas.microsoft.com/office/word/2006/wordml" xmlns:wps="http://schemas.microsoft.com/office/word/2010/wordprocessingShape" mc:Ignorable="w14 w15 w16se w16cid w16 w16cex w16sdtdh wp14">
+<w:ftr xmlns:wpc="http://schemas.microsoft.com/office/word/2010/wordprocessingCanvas" xmlns:cx="http://schemas.microsoft.com/office/drawing/2014/chartex" xmlns:cx1="http://schemas.microsoft.com/office/drawing/2015/9/8/chartex" xmlns:cx2="http://schemas.microsoft.com/office/drawing/2015/10/21/chartex" xmlns:cx3="http://schemas.microsoft.com/office/drawing/2016/5/9/chartex" xmlns:cx4="http://schemas.microsoft.com/office/drawing/2016/5/10/chartex" xmlns:cx5="http://schemas.microsoft.com/office/drawing/2016/5/11/chartex" xmlns:cx6="http://schemas.microsoft.com/office/drawing/2016/5/12/chartex" xmlns:cx7="http://schemas.microsoft.com/office/drawing/2016/5/13/chartex" xmlns:cx8="http://schemas.microsoft.com/office/drawing/2016/5/14/chartex" xmlns:mc="http://schemas.openxmlformats.org/markup-compatibility/2006" xmlns:aink="http://schemas.microsoft.com/office/drawing/2016/ink" xmlns:am3d="http://schemas.microsoft.com/office/drawing/2017/model3d" xmlns:o="urn:schemas-microsoft-com:office:office" xmlns:oel="http://schemas.microsoft.com/office/2019/extlst" xmlns:r="http://schemas.openxmlformats.org/officeDocument/2006/relationships" xmlns:m="http://schemas.openxmlformats.org/officeDocument/2006/math" xmlns:v="urn:schemas-microsoft-com:vml" xmlns:wp14="http://schemas.microsoft.com/office/word/2010/wordprocessingDrawing" xmlns:wp="http://schemas.openxmlformats.org/drawingml/2006/wordprocessingDrawing" xmlns:w10="urn:schemas-microsoft-com:office:word" xmlns:w="http://schemas.openxmlformats.org/wordprocessingml/2006/main" xmlns:w14="http://schemas.microsoft.com/office/word/2010/wordml" xmlns:w15="http://schemas.microsoft.com/office/word/2012/wordml" xmlns:w16cex="http://schemas.microsoft.com/office/word/2018/wordml/cex" xmlns:w16cid="http://schemas.microsoft.com/office/word/2016/wordml/cid" xmlns:w16="http://schemas.microsoft.com/office/word/2018/wordml" xmlns:w16du="http://schemas.microsoft.com/office/word/2023/wordml/word16du" xmlns:w16sdtdh="http://schemas.microsoft.com/office/word/2020/wordml/sdtdatahash" xmlns:w16se="http://schemas.microsoft.com/office/word/2015/wordml/symex" xmlns:wpg="http://schemas.microsoft.com/office/word/2010/wordprocessingGroup" xmlns:wpi="http://schemas.microsoft.com/office/word/2010/wordprocessingInk" xmlns:wne="http://schemas.microsoft.com/office/word/2006/wordml" xmlns:wps="http://schemas.microsoft.com/office/word/2010/wordprocessingShape" mc:Ignorable="w14 w15 w16se w16cid w16 w16cex w16sdtdh w16du wp14">
   <w:p>
     <w:pPr>
       <w:pStyle w:val="Piedepgina"/>
@@ -545,7 +657,7 @@
 </file>
 
 <file path=word/footer3.xml><?xml version="1.0" encoding="utf-8"?>
-<w:ftr xmlns:wpc="http://schemas.microsoft.com/office/word/2010/wordprocessingCanvas" xmlns:cx="http://schemas.microsoft.com/office/drawing/2014/chartex" xmlns:cx1="http://schemas.microsoft.com/office/drawing/2015/9/8/chartex" xmlns:cx2="http://schemas.microsoft.com/office/drawing/2015/10/21/chartex" xmlns:cx3="http://schemas.microsoft.com/office/drawing/2016/5/9/chartex" xmlns:cx4="http://schemas.microsoft.com/office/drawing/2016/5/10/chartex" xmlns:cx5="http://schemas.microsoft.com/office/drawing/2016/5/11/chartex" xmlns:cx6="http://schemas.microsoft.com/office/drawing/2016/5/12/chartex" xmlns:cx7="http://schemas.microsoft.com/office/drawing/2016/5/13/chartex" xmlns:cx8="http://schemas.microsoft.com/office/drawing/2016/5/14/chartex" xmlns:mc="http://schemas.openxmlformats.org/markup-compatibility/2006" xmlns:aink="http://schemas.microsoft.com/office/drawing/2016/ink" xmlns:am3d="http://schemas.microsoft.com/office/drawing/2017/model3d" xmlns:o="urn:schemas-microsoft-com:office:office" xmlns:oel="http://schemas.microsoft.com/office/2019/extlst" xmlns:r="http://schemas.openxmlformats.org/officeDocument/2006/relationships" xmlns:m="http://schemas.openxmlformats.org/officeDocument/2006/math" xmlns:v="urn:schemas-microsoft-com:vml" xmlns:wp14="http://schemas.microsoft.com/office/word/2010/wordprocessingDrawing" xmlns:wp="http://schemas.openxmlformats.org/drawingml/2006/wordprocessingDrawing" xmlns:w10="urn:schemas-microsoft-com:office:word" xmlns:w="http://schemas.openxmlformats.org/wordprocessingml/2006/main" xmlns:w14="http://schemas.microsoft.com/office/word/2010/wordml" xmlns:w15="http://schemas.microsoft.com/office/word/2012/wordml" xmlns:w16cex="http://schemas.microsoft.com/office/word/2018/wordml/cex" xmlns:w16cid="http://schemas.microsoft.com/office/word/2016/wordml/cid" xmlns:w16="http://schemas.microsoft.com/office/word/2018/wordml" xmlns:w16sdtdh="http://schemas.microsoft.com/office/word/2020/wordml/sdtdatahash" xmlns:w16se="http://schemas.microsoft.com/office/word/2015/wordml/symex" xmlns:wpg="http://schemas.microsoft.com/office/word/2010/wordprocessingGroup" xmlns:wpi="http://schemas.microsoft.com/office/word/2010/wordprocessingInk" xmlns:wne="http://schemas.microsoft.com/office/word/2006/wordml" xmlns:wps="http://schemas.microsoft.com/office/word/2010/wordprocessingShape" mc:Ignorable="w14 w15 w16se w16cid w16 w16cex w16sdtdh wp14">
+<w:ftr xmlns:wpc="http://schemas.microsoft.com/office/word/2010/wordprocessingCanvas" xmlns:cx="http://schemas.microsoft.com/office/drawing/2014/chartex" xmlns:cx1="http://schemas.microsoft.com/office/drawing/2015/9/8/chartex" xmlns:cx2="http://schemas.microsoft.com/office/drawing/2015/10/21/chartex" xmlns:cx3="http://schemas.microsoft.com/office/drawing/2016/5/9/chartex" xmlns:cx4="http://schemas.microsoft.com/office/drawing/2016/5/10/chartex" xmlns:cx5="http://schemas.microsoft.com/office/drawing/2016/5/11/chartex" xmlns:cx6="http://schemas.microsoft.com/office/drawing/2016/5/12/chartex" xmlns:cx7="http://schemas.microsoft.com/office/drawing/2016/5/13/chartex" xmlns:cx8="http://schemas.microsoft.com/office/drawing/2016/5/14/chartex" xmlns:mc="http://schemas.openxmlformats.org/markup-compatibility/2006" xmlns:aink="http://schemas.microsoft.com/office/drawing/2016/ink" xmlns:am3d="http://schemas.microsoft.com/office/drawing/2017/model3d" xmlns:o="urn:schemas-microsoft-com:office:office" xmlns:oel="http://schemas.microsoft.com/office/2019/extlst" xmlns:r="http://schemas.openxmlformats.org/officeDocument/2006/relationships" xmlns:m="http://schemas.openxmlformats.org/officeDocument/2006/math" xmlns:v="urn:schemas-microsoft-com:vml" xmlns:wp14="http://schemas.microsoft.com/office/word/2010/wordprocessingDrawing" xmlns:wp="http://schemas.openxmlformats.org/drawingml/2006/wordprocessingDrawing" xmlns:w10="urn:schemas-microsoft-com:office:word" xmlns:w="http://schemas.openxmlformats.org/wordprocessingml/2006/main" xmlns:w14="http://schemas.microsoft.com/office/word/2010/wordml" xmlns:w15="http://schemas.microsoft.com/office/word/2012/wordml" xmlns:w16cex="http://schemas.microsoft.com/office/word/2018/wordml/cex" xmlns:w16cid="http://schemas.microsoft.com/office/word/2016/wordml/cid" xmlns:w16="http://schemas.microsoft.com/office/word/2018/wordml" xmlns:w16du="http://schemas.microsoft.com/office/word/2023/wordml/word16du" xmlns:w16sdtdh="http://schemas.microsoft.com/office/word/2020/wordml/sdtdatahash" xmlns:w16se="http://schemas.microsoft.com/office/word/2015/wordml/symex" xmlns:wpg="http://schemas.microsoft.com/office/word/2010/wordprocessingGroup" xmlns:wpi="http://schemas.microsoft.com/office/word/2010/wordprocessingInk" xmlns:wne="http://schemas.microsoft.com/office/word/2006/wordml" xmlns:wps="http://schemas.microsoft.com/office/word/2010/wordprocessingShape" mc:Ignorable="w14 w15 w16se w16cid w16 w16cex w16sdtdh w16du wp14">
   <w:p>
     <w:pPr>
       <w:pStyle w:val="Piedepgina"/>
@@ -555,7 +667,7 @@
 </file>
 
 <file path=word/footnotes.xml><?xml version="1.0" encoding="utf-8"?>
-<w:footnotes xmlns:wpc="http://schemas.microsoft.com/office/word/2010/wordprocessingCanvas" xmlns:cx="http://schemas.microsoft.com/office/drawing/2014/chartex" xmlns:cx1="http://schemas.microsoft.com/office/drawing/2015/9/8/chartex" xmlns:cx2="http://schemas.microsoft.com/office/drawing/2015/10/21/chartex" xmlns:cx3="http://schemas.microsoft.com/office/drawing/2016/5/9/chartex" xmlns:cx4="http://schemas.microsoft.com/office/drawing/2016/5/10/chartex" xmlns:cx5="http://schemas.microsoft.com/office/drawing/2016/5/11/chartex" xmlns:cx6="http://schemas.microsoft.com/office/drawing/2016/5/12/chartex" xmlns:cx7="http://schemas.microsoft.com/office/drawing/2016/5/13/chartex" xmlns:cx8="http://schemas.microsoft.com/office/drawing/2016/5/14/chartex" xmlns:mc="http://schemas.openxmlformats.org/markup-compatibility/2006" xmlns:aink="http://schemas.microsoft.com/office/drawing/2016/ink" xmlns:am3d="http://schemas.microsoft.com/office/drawing/2017/model3d" xmlns:o="urn:schemas-microsoft-com:office:office" xmlns:oel="http://schemas.microsoft.com/office/2019/extlst" xmlns:r="http://schemas.openxmlformats.org/officeDocument/2006/relationships" xmlns:m="http://schemas.openxmlformats.org/officeDocument/2006/math" xmlns:v="urn:schemas-microsoft-com:vml" xmlns:wp14="http://schemas.microsoft.com/office/word/2010/wordprocessingDrawing" xmlns:wp="http://schemas.openxmlformats.org/drawingml/2006/wordprocessingDrawing" xmlns:w10="urn:schemas-microsoft-com:office:word" xmlns:w="http://schemas.openxmlformats.org/wordprocessingml/2006/main" xmlns:w14="http://schemas.microsoft.com/office/word/2010/wordml" xmlns:w15="http://schemas.microsoft.com/office/word/2012/wordml" xmlns:w16cex="http://schemas.microsoft.com/office/word/2018/wordml/cex" xmlns:w16cid="http://schemas.microsoft.com/office/word/2016/wordml/cid" xmlns:w16="http://schemas.microsoft.com/office/word/2018/wordml" xmlns:w16sdtdh="http://schemas.microsoft.com/office/word/2020/wordml/sdtdatahash" xmlns:w16se="http://schemas.microsoft.com/office/word/2015/wordml/symex" xmlns:wpg="http://schemas.microsoft.com/office/word/2010/wordprocessingGroup" xmlns:wpi="http://schemas.microsoft.com/office/word/2010/wordprocessingInk" xmlns:wne="http://schemas.microsoft.com/office/word/2006/wordml" xmlns:wps="http://schemas.microsoft.com/office/word/2010/wordprocessingShape" mc:Ignorable="w14 w15 w16se w16cid w16 w16cex w16sdtdh wp14">
+<w:footnotes xmlns:wpc="http://schemas.microsoft.com/office/word/2010/wordprocessingCanvas" xmlns:cx="http://schemas.microsoft.com/office/drawing/2014/chartex" xmlns:cx1="http://schemas.microsoft.com/office/drawing/2015/9/8/chartex" xmlns:cx2="http://schemas.microsoft.com/office/drawing/2015/10/21/chartex" xmlns:cx3="http://schemas.microsoft.com/office/drawing/2016/5/9/chartex" xmlns:cx4="http://schemas.microsoft.com/office/drawing/2016/5/10/chartex" xmlns:cx5="http://schemas.microsoft.com/office/drawing/2016/5/11/chartex" xmlns:cx6="http://schemas.microsoft.com/office/drawing/2016/5/12/chartex" xmlns:cx7="http://schemas.microsoft.com/office/drawing/2016/5/13/chartex" xmlns:cx8="http://schemas.microsoft.com/office/drawing/2016/5/14/chartex" xmlns:mc="http://schemas.openxmlformats.org/markup-compatibility/2006" xmlns:aink="http://schemas.microsoft.com/office/drawing/2016/ink" xmlns:am3d="http://schemas.microsoft.com/office/drawing/2017/model3d" xmlns:o="urn:schemas-microsoft-com:office:office" xmlns:oel="http://schemas.microsoft.com/office/2019/extlst" xmlns:r="http://schemas.openxmlformats.org/officeDocument/2006/relationships" xmlns:m="http://schemas.openxmlformats.org/officeDocument/2006/math" xmlns:v="urn:schemas-microsoft-com:vml" xmlns:wp14="http://schemas.microsoft.com/office/word/2010/wordprocessingDrawing" xmlns:wp="http://schemas.openxmlformats.org/drawingml/2006/wordprocessingDrawing" xmlns:w10="urn:schemas-microsoft-com:office:word" xmlns:w="http://schemas.openxmlformats.org/wordprocessingml/2006/main" xmlns:w14="http://schemas.microsoft.com/office/word/2010/wordml" xmlns:w15="http://schemas.microsoft.com/office/word/2012/wordml" xmlns:w16cex="http://schemas.microsoft.com/office/word/2018/wordml/cex" xmlns:w16cid="http://schemas.microsoft.com/office/word/2016/wordml/cid" xmlns:w16="http://schemas.microsoft.com/office/word/2018/wordml" xmlns:w16du="http://schemas.microsoft.com/office/word/2023/wordml/word16du" xmlns:w16sdtdh="http://schemas.microsoft.com/office/word/2020/wordml/sdtdatahash" xmlns:w16se="http://schemas.microsoft.com/office/word/2015/wordml/symex" xmlns:wpg="http://schemas.microsoft.com/office/word/2010/wordprocessingGroup" xmlns:wpi="http://schemas.microsoft.com/office/word/2010/wordprocessingInk" xmlns:wne="http://schemas.microsoft.com/office/word/2006/wordml" xmlns:wps="http://schemas.microsoft.com/office/word/2010/wordprocessingShape" mc:Ignorable="w14 w15 w16se w16cid w16 w16cex w16sdtdh w16du wp14">
   <w:footnote w:type="separator" w:id="-1">
     <w:p>
       <w:pPr>
@@ -580,7 +692,7 @@
 </file>
 
 <file path=word/header1.xml><?xml version="1.0" encoding="utf-8"?>
-<w:hdr xmlns:wpc="http://schemas.microsoft.com/office/word/2010/wordprocessingCanvas" xmlns:cx="http://schemas.microsoft.com/office/drawing/2014/chartex" xmlns:cx1="http://schemas.microsoft.com/office/drawing/2015/9/8/chartex" xmlns:cx2="http://schemas.microsoft.com/office/drawing/2015/10/21/chartex" xmlns:cx3="http://schemas.microsoft.com/office/drawing/2016/5/9/chartex" xmlns:cx4="http://schemas.microsoft.com/office/drawing/2016/5/10/chartex" xmlns:cx5="http://schemas.microsoft.com/office/drawing/2016/5/11/chartex" xmlns:cx6="http://schemas.microsoft.com/office/drawing/2016/5/12/chartex" xmlns:cx7="http://schemas.microsoft.com/office/drawing/2016/5/13/chartex" xmlns:cx8="http://schemas.microsoft.com/office/drawing/2016/5/14/chartex" xmlns:mc="http://schemas.openxmlformats.org/markup-compatibility/2006" xmlns:aink="http://schemas.microsoft.com/office/drawing/2016/ink" xmlns:am3d="http://schemas.microsoft.com/office/drawing/2017/model3d" xmlns:o="urn:schemas-microsoft-com:office:office" xmlns:oel="http://schemas.microsoft.com/office/2019/extlst" xmlns:r="http://schemas.openxmlformats.org/officeDocument/2006/relationships" xmlns:m="http://schemas.openxmlformats.org/officeDocument/2006/math" xmlns:v="urn:schemas-microsoft-com:vml" xmlns:wp14="http://schemas.microsoft.com/office/word/2010/wordprocessingDrawing" xmlns:wp="http://schemas.openxmlformats.org/drawingml/2006/wordprocessingDrawing" xmlns:w10="urn:schemas-microsoft-com:office:word" xmlns:w="http://schemas.openxmlformats.org/wordprocessingml/2006/main" xmlns:w14="http://schemas.microsoft.com/office/word/2010/wordml" xmlns:w15="http://schemas.microsoft.com/office/word/2012/wordml" xmlns:w16cex="http://schemas.microsoft.com/office/word/2018/wordml/cex" xmlns:w16cid="http://schemas.microsoft.com/office/word/2016/wordml/cid" xmlns:w16="http://schemas.microsoft.com/office/word/2018/wordml" xmlns:w16sdtdh="http://schemas.microsoft.com/office/word/2020/wordml/sdtdatahash" xmlns:w16se="http://schemas.microsoft.com/office/word/2015/wordml/symex" xmlns:wpg="http://schemas.microsoft.com/office/word/2010/wordprocessingGroup" xmlns:wpi="http://schemas.microsoft.com/office/word/2010/wordprocessingInk" xmlns:wne="http://schemas.microsoft.com/office/word/2006/wordml" xmlns:wps="http://schemas.microsoft.com/office/word/2010/wordprocessingShape" mc:Ignorable="w14 w15 w16se w16cid w16 w16cex w16sdtdh wp14">
+<w:hdr xmlns:wpc="http://schemas.microsoft.com/office/word/2010/wordprocessingCanvas" xmlns:cx="http://schemas.microsoft.com/office/drawing/2014/chartex" xmlns:cx1="http://schemas.microsoft.com/office/drawing/2015/9/8/chartex" xmlns:cx2="http://schemas.microsoft.com/office/drawing/2015/10/21/chartex" xmlns:cx3="http://schemas.microsoft.com/office/drawing/2016/5/9/chartex" xmlns:cx4="http://schemas.microsoft.com/office/drawing/2016/5/10/chartex" xmlns:cx5="http://schemas.microsoft.com/office/drawing/2016/5/11/chartex" xmlns:cx6="http://schemas.microsoft.com/office/drawing/2016/5/12/chartex" xmlns:cx7="http://schemas.microsoft.com/office/drawing/2016/5/13/chartex" xmlns:cx8="http://schemas.microsoft.com/office/drawing/2016/5/14/chartex" xmlns:mc="http://schemas.openxmlformats.org/markup-compatibility/2006" xmlns:aink="http://schemas.microsoft.com/office/drawing/2016/ink" xmlns:am3d="http://schemas.microsoft.com/office/drawing/2017/model3d" xmlns:o="urn:schemas-microsoft-com:office:office" xmlns:oel="http://schemas.microsoft.com/office/2019/extlst" xmlns:r="http://schemas.openxmlformats.org/officeDocument/2006/relationships" xmlns:m="http://schemas.openxmlformats.org/officeDocument/2006/math" xmlns:v="urn:schemas-microsoft-com:vml" xmlns:wp14="http://schemas.microsoft.com/office/word/2010/wordprocessingDrawing" xmlns:wp="http://schemas.openxmlformats.org/drawingml/2006/wordprocessingDrawing" xmlns:w10="urn:schemas-microsoft-com:office:word" xmlns:w="http://schemas.openxmlformats.org/wordprocessingml/2006/main" xmlns:w14="http://schemas.microsoft.com/office/word/2010/wordml" xmlns:w15="http://schemas.microsoft.com/office/word/2012/wordml" xmlns:w16cex="http://schemas.microsoft.com/office/word/2018/wordml/cex" xmlns:w16cid="http://schemas.microsoft.com/office/word/2016/wordml/cid" xmlns:w16="http://schemas.microsoft.com/office/word/2018/wordml" xmlns:w16du="http://schemas.microsoft.com/office/word/2023/wordml/word16du" xmlns:w16sdtdh="http://schemas.microsoft.com/office/word/2020/wordml/sdtdatahash" xmlns:w16se="http://schemas.microsoft.com/office/word/2015/wordml/symex" xmlns:wpg="http://schemas.microsoft.com/office/word/2010/wordprocessingGroup" xmlns:wpi="http://schemas.microsoft.com/office/word/2010/wordprocessingInk" xmlns:wne="http://schemas.microsoft.com/office/word/2006/wordml" xmlns:wps="http://schemas.microsoft.com/office/word/2010/wordprocessingShape" mc:Ignorable="w14 w15 w16se w16cid w16 w16cex w16sdtdh w16du wp14">
   <w:p>
     <w:pPr>
       <w:pStyle w:val="Encabezado"/>
@@ -590,7 +702,7 @@
 </file>
 
 <file path=word/header2.xml><?xml version="1.0" encoding="utf-8"?>
-<w:hdr xmlns:wpc="http://schemas.microsoft.com/office/word/2010/wordprocessingCanvas" xmlns:cx="http://schemas.microsoft.com/office/drawing/2014/chartex" xmlns:cx1="http://schemas.microsoft.com/office/drawing/2015/9/8/chartex" xmlns:cx2="http://schemas.microsoft.com/office/drawing/2015/10/21/chartex" xmlns:cx3="http://schemas.microsoft.com/office/drawing/2016/5/9/chartex" xmlns:cx4="http://schemas.microsoft.com/office/drawing/2016/5/10/chartex" xmlns:cx5="http://schemas.microsoft.com/office/drawing/2016/5/11/chartex" xmlns:cx6="http://schemas.microsoft.com/office/drawing/2016/5/12/chartex" xmlns:cx7="http://schemas.microsoft.com/office/drawing/2016/5/13/chartex" xmlns:cx8="http://schemas.microsoft.com/office/drawing/2016/5/14/chartex" xmlns:mc="http://schemas.openxmlformats.org/markup-compatibility/2006" xmlns:aink="http://schemas.microsoft.com/office/drawing/2016/ink" xmlns:am3d="http://schemas.microsoft.com/office/drawing/2017/model3d" xmlns:o="urn:schemas-microsoft-com:office:office" xmlns:oel="http://schemas.microsoft.com/office/2019/extlst" xmlns:r="http://schemas.openxmlformats.org/officeDocument/2006/relationships" xmlns:m="http://schemas.openxmlformats.org/officeDocument/2006/math" xmlns:v="urn:schemas-microsoft-com:vml" xmlns:wp14="http://schemas.microsoft.com/office/word/2010/wordprocessingDrawing" xmlns:wp="http://schemas.openxmlformats.org/drawingml/2006/wordprocessingDrawing" xmlns:w10="urn:schemas-microsoft-com:office:word" xmlns:w="http://schemas.openxmlformats.org/wordprocessingml/2006/main" xmlns:w14="http://schemas.microsoft.com/office/word/2010/wordml" xmlns:w15="http://schemas.microsoft.com/office/word/2012/wordml" xmlns:w16cex="http://schemas.microsoft.com/office/word/2018/wordml/cex" xmlns:w16cid="http://schemas.microsoft.com/office/word/2016/wordml/cid" xmlns:w16="http://schemas.microsoft.com/office/word/2018/wordml" xmlns:w16sdtdh="http://schemas.microsoft.com/office/word/2020/wordml/sdtdatahash" xmlns:w16se="http://schemas.microsoft.com/office/word/2015/wordml/symex" xmlns:wpg="http://schemas.microsoft.com/office/word/2010/wordprocessingGroup" xmlns:wpi="http://schemas.microsoft.com/office/word/2010/wordprocessingInk" xmlns:wne="http://schemas.microsoft.com/office/word/2006/wordml" xmlns:wps="http://schemas.microsoft.com/office/word/2010/wordprocessingShape" mc:Ignorable="w14 w15 w16se w16cid w16 w16cex w16sdtdh wp14">
+<w:hdr xmlns:wpc="http://schemas.microsoft.com/office/word/2010/wordprocessingCanvas" xmlns:cx="http://schemas.microsoft.com/office/drawing/2014/chartex" xmlns:cx1="http://schemas.microsoft.com/office/drawing/2015/9/8/chartex" xmlns:cx2="http://schemas.microsoft.com/office/drawing/2015/10/21/chartex" xmlns:cx3="http://schemas.microsoft.com/office/drawing/2016/5/9/chartex" xmlns:cx4="http://schemas.microsoft.com/office/drawing/2016/5/10/chartex" xmlns:cx5="http://schemas.microsoft.com/office/drawing/2016/5/11/chartex" xmlns:cx6="http://schemas.microsoft.com/office/drawing/2016/5/12/chartex" xmlns:cx7="http://schemas.microsoft.com/office/drawing/2016/5/13/chartex" xmlns:cx8="http://schemas.microsoft.com/office/drawing/2016/5/14/chartex" xmlns:mc="http://schemas.openxmlformats.org/markup-compatibility/2006" xmlns:aink="http://schemas.microsoft.com/office/drawing/2016/ink" xmlns:am3d="http://schemas.microsoft.com/office/drawing/2017/model3d" xmlns:o="urn:schemas-microsoft-com:office:office" xmlns:oel="http://schemas.microsoft.com/office/2019/extlst" xmlns:r="http://schemas.openxmlformats.org/officeDocument/2006/relationships" xmlns:m="http://schemas.openxmlformats.org/officeDocument/2006/math" xmlns:v="urn:schemas-microsoft-com:vml" xmlns:wp14="http://schemas.microsoft.com/office/word/2010/wordprocessingDrawing" xmlns:wp="http://schemas.openxmlformats.org/drawingml/2006/wordprocessingDrawing" xmlns:w10="urn:schemas-microsoft-com:office:word" xmlns:w="http://schemas.openxmlformats.org/wordprocessingml/2006/main" xmlns:w14="http://schemas.microsoft.com/office/word/2010/wordml" xmlns:w15="http://schemas.microsoft.com/office/word/2012/wordml" xmlns:w16cex="http://schemas.microsoft.com/office/word/2018/wordml/cex" xmlns:w16cid="http://schemas.microsoft.com/office/word/2016/wordml/cid" xmlns:w16="http://schemas.microsoft.com/office/word/2018/wordml" xmlns:w16du="http://schemas.microsoft.com/office/word/2023/wordml/word16du" xmlns:w16sdtdh="http://schemas.microsoft.com/office/word/2020/wordml/sdtdatahash" xmlns:w16se="http://schemas.microsoft.com/office/word/2015/wordml/symex" xmlns:wpg="http://schemas.microsoft.com/office/word/2010/wordprocessingGroup" xmlns:wpi="http://schemas.microsoft.com/office/word/2010/wordprocessingInk" xmlns:wne="http://schemas.microsoft.com/office/word/2006/wordml" xmlns:wps="http://schemas.microsoft.com/office/word/2010/wordprocessingShape" mc:Ignorable="w14 w15 w16se w16cid w16 w16cex w16sdtdh w16du wp14">
   <w:p>
     <w:pPr>
       <w:pStyle w:val="Encabezado"/>
@@ -759,7 +871,7 @@
 </file>
 
 <file path=word/header3.xml><?xml version="1.0" encoding="utf-8"?>
-<w:hdr xmlns:wpc="http://schemas.microsoft.com/office/word/2010/wordprocessingCanvas" xmlns:cx="http://schemas.microsoft.com/office/drawing/2014/chartex" xmlns:cx1="http://schemas.microsoft.com/office/drawing/2015/9/8/chartex" xmlns:cx2="http://schemas.microsoft.com/office/drawing/2015/10/21/chartex" xmlns:cx3="http://schemas.microsoft.com/office/drawing/2016/5/9/chartex" xmlns:cx4="http://schemas.microsoft.com/office/drawing/2016/5/10/chartex" xmlns:cx5="http://schemas.microsoft.com/office/drawing/2016/5/11/chartex" xmlns:cx6="http://schemas.microsoft.com/office/drawing/2016/5/12/chartex" xmlns:cx7="http://schemas.microsoft.com/office/drawing/2016/5/13/chartex" xmlns:cx8="http://schemas.microsoft.com/office/drawing/2016/5/14/chartex" xmlns:mc="http://schemas.openxmlformats.org/markup-compatibility/2006" xmlns:aink="http://schemas.microsoft.com/office/drawing/2016/ink" xmlns:am3d="http://schemas.microsoft.com/office/drawing/2017/model3d" xmlns:o="urn:schemas-microsoft-com:office:office" xmlns:oel="http://schemas.microsoft.com/office/2019/extlst" xmlns:r="http://schemas.openxmlformats.org/officeDocument/2006/relationships" xmlns:m="http://schemas.openxmlformats.org/officeDocument/2006/math" xmlns:v="urn:schemas-microsoft-com:vml" xmlns:wp14="http://schemas.microsoft.com/office/word/2010/wordprocessingDrawing" xmlns:wp="http://schemas.openxmlformats.org/drawingml/2006/wordprocessingDrawing" xmlns:w10="urn:schemas-microsoft-com:office:word" xmlns:w="http://schemas.openxmlformats.org/wordprocessingml/2006/main" xmlns:w14="http://schemas.microsoft.com/office/word/2010/wordml" xmlns:w15="http://schemas.microsoft.com/office/word/2012/wordml" xmlns:w16cex="http://schemas.microsoft.com/office/word/2018/wordml/cex" xmlns:w16cid="http://schemas.microsoft.com/office/word/2016/wordml/cid" xmlns:w16="http://schemas.microsoft.com/office/word/2018/wordml" xmlns:w16sdtdh="http://schemas.microsoft.com/office/word/2020/wordml/sdtdatahash" xmlns:w16se="http://schemas.microsoft.com/office/word/2015/wordml/symex" xmlns:wpg="http://schemas.microsoft.com/office/word/2010/wordprocessingGroup" xmlns:wpi="http://schemas.microsoft.com/office/word/2010/wordprocessingInk" xmlns:wne="http://schemas.microsoft.com/office/word/2006/wordml" xmlns:wps="http://schemas.microsoft.com/office/word/2010/wordprocessingShape" mc:Ignorable="w14 w15 w16se w16cid w16 w16cex w16sdtdh wp14">
+<w:hdr xmlns:wpc="http://schemas.microsoft.com/office/word/2010/wordprocessingCanvas" xmlns:cx="http://schemas.microsoft.com/office/drawing/2014/chartex" xmlns:cx1="http://schemas.microsoft.com/office/drawing/2015/9/8/chartex" xmlns:cx2="http://schemas.microsoft.com/office/drawing/2015/10/21/chartex" xmlns:cx3="http://schemas.microsoft.com/office/drawing/2016/5/9/chartex" xmlns:cx4="http://schemas.microsoft.com/office/drawing/2016/5/10/chartex" xmlns:cx5="http://schemas.microsoft.com/office/drawing/2016/5/11/chartex" xmlns:cx6="http://schemas.microsoft.com/office/drawing/2016/5/12/chartex" xmlns:cx7="http://schemas.microsoft.com/office/drawing/2016/5/13/chartex" xmlns:cx8="http://schemas.microsoft.com/office/drawing/2016/5/14/chartex" xmlns:mc="http://schemas.openxmlformats.org/markup-compatibility/2006" xmlns:aink="http://schemas.microsoft.com/office/drawing/2016/ink" xmlns:am3d="http://schemas.microsoft.com/office/drawing/2017/model3d" xmlns:o="urn:schemas-microsoft-com:office:office" xmlns:oel="http://schemas.microsoft.com/office/2019/extlst" xmlns:r="http://schemas.openxmlformats.org/officeDocument/2006/relationships" xmlns:m="http://schemas.openxmlformats.org/officeDocument/2006/math" xmlns:v="urn:schemas-microsoft-com:vml" xmlns:wp14="http://schemas.microsoft.com/office/word/2010/wordprocessingDrawing" xmlns:wp="http://schemas.openxmlformats.org/drawingml/2006/wordprocessingDrawing" xmlns:w10="urn:schemas-microsoft-com:office:word" xmlns:w="http://schemas.openxmlformats.org/wordprocessingml/2006/main" xmlns:w14="http://schemas.microsoft.com/office/word/2010/wordml" xmlns:w15="http://schemas.microsoft.com/office/word/2012/wordml" xmlns:w16cex="http://schemas.microsoft.com/office/word/2018/wordml/cex" xmlns:w16cid="http://schemas.microsoft.com/office/word/2016/wordml/cid" xmlns:w16="http://schemas.microsoft.com/office/word/2018/wordml" xmlns:w16du="http://schemas.microsoft.com/office/word/2023/wordml/word16du" xmlns:w16sdtdh="http://schemas.microsoft.com/office/word/2020/wordml/sdtdatahash" xmlns:w16se="http://schemas.microsoft.com/office/word/2015/wordml/symex" xmlns:wpg="http://schemas.microsoft.com/office/word/2010/wordprocessingGroup" xmlns:wpi="http://schemas.microsoft.com/office/word/2010/wordprocessingInk" xmlns:wne="http://schemas.microsoft.com/office/word/2006/wordml" xmlns:wps="http://schemas.microsoft.com/office/word/2010/wordprocessingShape" mc:Ignorable="w14 w15 w16se w16cid w16 w16cex w16sdtdh w16du wp14">
   <w:p>
     <w:pPr>
       <w:pStyle w:val="Encabezado"/>
@@ -769,7 +881,7 @@
 </file>
 
 <file path=word/numbering.xml><?xml version="1.0" encoding="utf-8"?>
-<w:numbering xmlns:wpc="http://schemas.microsoft.com/office/word/2010/wordprocessingCanvas" xmlns:cx="http://schemas.microsoft.com/office/drawing/2014/chartex" xmlns:cx1="http://schemas.microsoft.com/office/drawing/2015/9/8/chartex" xmlns:cx2="http://schemas.microsoft.com/office/drawing/2015/10/21/chartex" xmlns:cx3="http://schemas.microsoft.com/office/drawing/2016/5/9/chartex" xmlns:cx4="http://schemas.microsoft.com/office/drawing/2016/5/10/chartex" xmlns:cx5="http://schemas.microsoft.com/office/drawing/2016/5/11/chartex" xmlns:cx6="http://schemas.microsoft.com/office/drawing/2016/5/12/chartex" xmlns:cx7="http://schemas.microsoft.com/office/drawing/2016/5/13/chartex" xmlns:cx8="http://schemas.microsoft.com/office/drawing/2016/5/14/chartex" xmlns:mc="http://schemas.openxmlformats.org/markup-compatibility/2006" xmlns:aink="http://schemas.microsoft.com/office/drawing/2016/ink" xmlns:am3d="http://schemas.microsoft.com/office/drawing/2017/model3d" xmlns:o="urn:schemas-microsoft-com:office:office" xmlns:oel="http://schemas.microsoft.com/office/2019/extlst" xmlns:r="http://schemas.openxmlformats.org/officeDocument/2006/relationships" xmlns:m="http://schemas.openxmlformats.org/officeDocument/2006/math" xmlns:v="urn:schemas-microsoft-com:vml" xmlns:wp14="http://schemas.microsoft.com/office/word/2010/wordprocessingDrawing" xmlns:wp="http://schemas.openxmlformats.org/drawingml/2006/wordprocessingDrawing" xmlns:w10="urn:schemas-microsoft-com:office:word" xmlns:w="http://schemas.openxmlformats.org/wordprocessingml/2006/main" xmlns:w14="http://schemas.microsoft.com/office/word/2010/wordml" xmlns:w15="http://schemas.microsoft.com/office/word/2012/wordml" xmlns:w16cex="http://schemas.microsoft.com/office/word/2018/wordml/cex" xmlns:w16cid="http://schemas.microsoft.com/office/word/2016/wordml/cid" xmlns:w16="http://schemas.microsoft.com/office/word/2018/wordml" xmlns:w16sdtdh="http://schemas.microsoft.com/office/word/2020/wordml/sdtdatahash" xmlns:w16se="http://schemas.microsoft.com/office/word/2015/wordml/symex" xmlns:wpg="http://schemas.microsoft.com/office/word/2010/wordprocessingGroup" xmlns:wpi="http://schemas.microsoft.com/office/word/2010/wordprocessingInk" xmlns:wne="http://schemas.microsoft.com/office/word/2006/wordml" xmlns:wps="http://schemas.microsoft.com/office/word/2010/wordprocessingShape" mc:Ignorable="w14 w15 w16se w16cid w16 w16cex w16sdtdh wp14">
+<w:numbering xmlns:wpc="http://schemas.microsoft.com/office/word/2010/wordprocessingCanvas" xmlns:cx="http://schemas.microsoft.com/office/drawing/2014/chartex" xmlns:cx1="http://schemas.microsoft.com/office/drawing/2015/9/8/chartex" xmlns:cx2="http://schemas.microsoft.com/office/drawing/2015/10/21/chartex" xmlns:cx3="http://schemas.microsoft.com/office/drawing/2016/5/9/chartex" xmlns:cx4="http://schemas.microsoft.com/office/drawing/2016/5/10/chartex" xmlns:cx5="http://schemas.microsoft.com/office/drawing/2016/5/11/chartex" xmlns:cx6="http://schemas.microsoft.com/office/drawing/2016/5/12/chartex" xmlns:cx7="http://schemas.microsoft.com/office/drawing/2016/5/13/chartex" xmlns:cx8="http://schemas.microsoft.com/office/drawing/2016/5/14/chartex" xmlns:mc="http://schemas.openxmlformats.org/markup-compatibility/2006" xmlns:aink="http://schemas.microsoft.com/office/drawing/2016/ink" xmlns:am3d="http://schemas.microsoft.com/office/drawing/2017/model3d" xmlns:o="urn:schemas-microsoft-com:office:office" xmlns:oel="http://schemas.microsoft.com/office/2019/extlst" xmlns:r="http://schemas.openxmlformats.org/officeDocument/2006/relationships" xmlns:m="http://schemas.openxmlformats.org/officeDocument/2006/math" xmlns:v="urn:schemas-microsoft-com:vml" xmlns:wp14="http://schemas.microsoft.com/office/word/2010/wordprocessingDrawing" xmlns:wp="http://schemas.openxmlformats.org/drawingml/2006/wordprocessingDrawing" xmlns:w10="urn:schemas-microsoft-com:office:word" xmlns:w="http://schemas.openxmlformats.org/wordprocessingml/2006/main" xmlns:w14="http://schemas.microsoft.com/office/word/2010/wordml" xmlns:w15="http://schemas.microsoft.com/office/word/2012/wordml" xmlns:w16cex="http://schemas.microsoft.com/office/word/2018/wordml/cex" xmlns:w16cid="http://schemas.microsoft.com/office/word/2016/wordml/cid" xmlns:w16="http://schemas.microsoft.com/office/word/2018/wordml" xmlns:w16du="http://schemas.microsoft.com/office/word/2023/wordml/word16du" xmlns:w16sdtdh="http://schemas.microsoft.com/office/word/2020/wordml/sdtdatahash" xmlns:w16se="http://schemas.microsoft.com/office/word/2015/wordml/symex" xmlns:wpg="http://schemas.microsoft.com/office/word/2010/wordprocessingGroup" xmlns:wpi="http://schemas.microsoft.com/office/word/2010/wordprocessingInk" xmlns:wne="http://schemas.microsoft.com/office/word/2006/wordml" xmlns:wps="http://schemas.microsoft.com/office/word/2010/wordprocessingShape" mc:Ignorable="w14 w15 w16se w16cid w16 w16cex w16sdtdh w16du wp14">
   <w:abstractNum w:abstractNumId="0" w15:restartNumberingAfterBreak="0">
     <w:nsid w:val="49C604D3"/>
     <w:multiLevelType w:val="hybridMultilevel"/>
@@ -1121,21 +1233,12 @@
   </w:num>
   <w:num w:numId="4" w16cid:durableId="820925069">
     <w:abstractNumId w:val="1"/>
-    <w:lvlOverride w:ilvl="0"/>
-    <w:lvlOverride w:ilvl="1"/>
-    <w:lvlOverride w:ilvl="2"/>
-    <w:lvlOverride w:ilvl="3"/>
-    <w:lvlOverride w:ilvl="4"/>
-    <w:lvlOverride w:ilvl="5"/>
-    <w:lvlOverride w:ilvl="6"/>
-    <w:lvlOverride w:ilvl="7"/>
-    <w:lvlOverride w:ilvl="8"/>
   </w:num>
 </w:numbering>
 </file>
 
 <file path=word/styles.xml><?xml version="1.0" encoding="utf-8"?>
-<w:styles xmlns:mc="http://schemas.openxmlformats.org/markup-compatibility/2006" xmlns:r="http://schemas.openxmlformats.org/officeDocument/2006/relationships" xmlns:w="http://schemas.openxmlformats.org/wordprocessingml/2006/main" xmlns:w14="http://schemas.microsoft.com/office/word/2010/wordml" xmlns:w15="http://schemas.microsoft.com/office/word/2012/wordml" xmlns:w16cex="http://schemas.microsoft.com/office/word/2018/wordml/cex" xmlns:w16cid="http://schemas.microsoft.com/office/word/2016/wordml/cid" xmlns:w16="http://schemas.microsoft.com/office/word/2018/wordml" xmlns:w16sdtdh="http://schemas.microsoft.com/office/word/2020/wordml/sdtdatahash" xmlns:w16se="http://schemas.microsoft.com/office/word/2015/wordml/symex" mc:Ignorable="w14 w15 w16se w16cid w16 w16cex w16sdtdh">
+<w:styles xmlns:mc="http://schemas.openxmlformats.org/markup-compatibility/2006" xmlns:r="http://schemas.openxmlformats.org/officeDocument/2006/relationships" xmlns:w="http://schemas.openxmlformats.org/wordprocessingml/2006/main" xmlns:w14="http://schemas.microsoft.com/office/word/2010/wordml" xmlns:w15="http://schemas.microsoft.com/office/word/2012/wordml" xmlns:w16cex="http://schemas.microsoft.com/office/word/2018/wordml/cex" xmlns:w16cid="http://schemas.microsoft.com/office/word/2016/wordml/cid" xmlns:w16="http://schemas.microsoft.com/office/word/2018/wordml" xmlns:w16du="http://schemas.microsoft.com/office/word/2023/wordml/word16du" xmlns:w16sdtdh="http://schemas.microsoft.com/office/word/2020/wordml/sdtdatahash" xmlns:w16se="http://schemas.microsoft.com/office/word/2015/wordml/symex" mc:Ignorable="w14 w15 w16se w16cid w16 w16cex w16sdtdh w16du">
   <w:docDefaults>
     <w:rPrDefault>
       <w:rPr>
@@ -1257,6 +1360,7 @@
     <w:lsdException w:name="HTML Sample" w:semiHidden="1" w:unhideWhenUsed="1"/>
     <w:lsdException w:name="HTML Typewriter" w:semiHidden="1" w:unhideWhenUsed="1"/>
     <w:lsdException w:name="HTML Variable" w:semiHidden="1" w:unhideWhenUsed="1"/>
+    <w:lsdException w:name="Normal Table" w:semiHidden="1" w:unhideWhenUsed="1"/>
     <w:lsdException w:name="annotation subject" w:semiHidden="1" w:unhideWhenUsed="1"/>
     <w:lsdException w:name="No List" w:semiHidden="1" w:unhideWhenUsed="1"/>
     <w:lsdException w:name="Outline List 1" w:semiHidden="1" w:unhideWhenUsed="1"/>
@@ -1299,8 +1403,11 @@
     <w:lsdException w:name="Table Contemporary" w:semiHidden="1" w:unhideWhenUsed="1"/>
     <w:lsdException w:name="Table Elegant" w:semiHidden="1" w:unhideWhenUsed="1"/>
     <w:lsdException w:name="Table Professional" w:semiHidden="1" w:unhideWhenUsed="1"/>
+    <w:lsdException w:name="Table Subtle 1" w:semiHidden="1" w:unhideWhenUsed="1"/>
     <w:lsdException w:name="Table Subtle 2" w:semiHidden="1" w:unhideWhenUsed="1"/>
     <w:lsdException w:name="Table Web 1" w:semiHidden="1" w:unhideWhenUsed="1"/>
+    <w:lsdException w:name="Table Web 2" w:semiHidden="1" w:unhideWhenUsed="1"/>
+    <w:lsdException w:name="Table Web 3" w:semiHidden="1" w:unhideWhenUsed="1"/>
     <w:lsdException w:name="Balloon Text" w:semiHidden="1" w:unhideWhenUsed="1"/>
     <w:lsdException w:name="Table Grid" w:uiPriority="39"/>
     <w:lsdException w:name="Table Theme" w:semiHidden="1" w:unhideWhenUsed="1"/>
@@ -1532,7 +1639,6 @@
   <w:style w:type="character" w:default="1" w:styleId="Fuentedeprrafopredeter">
     <w:name w:val="Default Paragraph Font"/>
     <w:uiPriority w:val="1"/>
-    <w:semiHidden/>
     <w:unhideWhenUsed/>
   </w:style>
   <w:style w:type="table" w:default="1" w:styleId="Tablanormal">

</xml_diff>